<commit_message>
komplexe analysis exercise link
</commit_message>
<xml_diff>
--- a/Stundenplan.docx
+++ b/Stundenplan.docx
@@ -191,7 +191,6 @@
         <w:tc>
           <w:tcPr>
             <w:tcW w:w="2379" w:type="dxa"/>
-            <w:vMerge w:val="restart"/>
             <w:shd w:val="clear" w:color="auto" w:fill="A8D08D" w:themeFill="accent6" w:themeFillTint="99"/>
             <w:vAlign w:val="center"/>
           </w:tcPr>
@@ -208,7 +207,7 @@
                 <w:sz w:val="24"/>
                 <w:szCs w:val="24"/>
               </w:rPr>
-              <w:t>FMFP</w:t>
+              <w:t>Komp. Analysis</w:t>
             </w:r>
             <w:r>
               <w:rPr>
@@ -230,7 +229,14 @@
                 <w:sz w:val="24"/>
                 <w:szCs w:val="24"/>
               </w:rPr>
-              <w:t>| SELF</w:t>
+              <w:t>|</w:t>
+            </w:r>
+            <w:r>
+              <w:rPr>
+                <w:sz w:val="24"/>
+                <w:szCs w:val="24"/>
+              </w:rPr>
+              <w:t xml:space="preserve"> SELF</w:t>
             </w:r>
           </w:p>
         </w:tc>
@@ -448,18 +454,46 @@
         <w:tc>
           <w:tcPr>
             <w:tcW w:w="2379" w:type="dxa"/>
-            <w:vMerge/>
-            <w:shd w:val="clear" w:color="auto" w:fill="A8D08D" w:themeFill="accent6" w:themeFillTint="99"/>
-            <w:vAlign w:val="center"/>
-          </w:tcPr>
-          <w:p>
-            <w:pPr>
-              <w:jc w:val="center"/>
-              <w:rPr>
-                <w:sz w:val="24"/>
-                <w:szCs w:val="24"/>
-              </w:rPr>
-            </w:pPr>
+            <w:shd w:val="clear" w:color="auto" w:fill="538135" w:themeFill="accent6" w:themeFillShade="BF"/>
+            <w:vAlign w:val="center"/>
+          </w:tcPr>
+          <w:p>
+            <w:pPr>
+              <w:jc w:val="center"/>
+              <w:rPr>
+                <w:sz w:val="24"/>
+                <w:szCs w:val="24"/>
+              </w:rPr>
+            </w:pPr>
+            <w:r>
+              <w:rPr>
+                <w:sz w:val="24"/>
+                <w:szCs w:val="24"/>
+              </w:rPr>
+              <w:t>Komp. Analysis</w:t>
+            </w:r>
+            <w:r>
+              <w:rPr>
+                <w:sz w:val="24"/>
+                <w:szCs w:val="24"/>
+              </w:rPr>
+              <w:br/>
+            </w:r>
+            <w:r>
+              <w:rPr>
+                <w:b/>
+                <w:sz w:val="24"/>
+                <w:szCs w:val="24"/>
+              </w:rPr>
+              <w:t xml:space="preserve">Ü </w:t>
+            </w:r>
+            <w:r>
+              <w:rPr>
+                <w:sz w:val="24"/>
+                <w:szCs w:val="24"/>
+              </w:rPr>
+              <w:t>| CAB G 56</w:t>
+            </w:r>
           </w:p>
         </w:tc>
         <w:tc>
@@ -560,23 +594,24 @@
         <w:tc>
           <w:tcPr>
             <w:tcW w:w="2379" w:type="dxa"/>
-            <w:shd w:val="clear" w:color="auto" w:fill="538135" w:themeFill="accent6" w:themeFillShade="BF"/>
-            <w:vAlign w:val="center"/>
-          </w:tcPr>
-          <w:p>
-            <w:pPr>
-              <w:jc w:val="center"/>
-              <w:rPr>
-                <w:sz w:val="24"/>
-                <w:szCs w:val="24"/>
-              </w:rPr>
-            </w:pPr>
-            <w:r>
-              <w:rPr>
-                <w:sz w:val="24"/>
-                <w:szCs w:val="24"/>
-              </w:rPr>
-              <w:t>Komp. Analysis</w:t>
+            <w:vMerge w:val="restart"/>
+            <w:shd w:val="clear" w:color="auto" w:fill="A8D08D" w:themeFill="accent6" w:themeFillTint="99"/>
+            <w:vAlign w:val="center"/>
+          </w:tcPr>
+          <w:p>
+            <w:pPr>
+              <w:jc w:val="center"/>
+              <w:rPr>
+                <w:sz w:val="24"/>
+                <w:szCs w:val="24"/>
+              </w:rPr>
+            </w:pPr>
+            <w:r>
+              <w:rPr>
+                <w:sz w:val="24"/>
+                <w:szCs w:val="24"/>
+              </w:rPr>
+              <w:t>FMFP</w:t>
             </w:r>
             <w:r>
               <w:rPr>
@@ -598,15 +633,10 @@
                 <w:sz w:val="24"/>
                 <w:szCs w:val="24"/>
               </w:rPr>
-              <w:t>|</w:t>
-            </w:r>
-            <w:r>
-              <w:rPr>
-                <w:sz w:val="24"/>
-                <w:szCs w:val="24"/>
-              </w:rPr>
-              <w:t xml:space="preserve"> CAB G 56</w:t>
-            </w:r>
+              <w:t>| SELF</w:t>
+            </w:r>
+            <w:bookmarkStart w:id="0" w:name="_GoBack"/>
+            <w:bookmarkEnd w:id="0"/>
           </w:p>
         </w:tc>
         <w:tc>
@@ -699,8 +729,6 @@
               </w:rPr>
               <w:t>| SELF</w:t>
             </w:r>
-            <w:bookmarkStart w:id="0" w:name="_GoBack"/>
-            <w:bookmarkEnd w:id="0"/>
           </w:p>
         </w:tc>
         <w:tc>
@@ -825,6 +853,7 @@
         <w:tc>
           <w:tcPr>
             <w:tcW w:w="2379" w:type="dxa"/>
+            <w:vMerge/>
             <w:shd w:val="clear" w:color="auto" w:fill="A8D08D" w:themeFill="accent6" w:themeFillTint="99"/>
             <w:vAlign w:val="center"/>
           </w:tcPr>
@@ -836,35 +865,6 @@
                 <w:szCs w:val="24"/>
               </w:rPr>
             </w:pPr>
-            <w:r>
-              <w:rPr>
-                <w:sz w:val="24"/>
-                <w:szCs w:val="24"/>
-              </w:rPr>
-              <w:t>Komp. Analysis</w:t>
-            </w:r>
-            <w:r>
-              <w:rPr>
-                <w:sz w:val="24"/>
-                <w:szCs w:val="24"/>
-              </w:rPr>
-              <w:br/>
-            </w:r>
-            <w:r>
-              <w:rPr>
-                <w:b/>
-                <w:sz w:val="24"/>
-                <w:szCs w:val="24"/>
-              </w:rPr>
-              <w:t xml:space="preserve">Ü </w:t>
-            </w:r>
-            <w:r>
-              <w:rPr>
-                <w:sz w:val="24"/>
-                <w:szCs w:val="24"/>
-              </w:rPr>
-              <w:t>| SELF</w:t>
-            </w:r>
           </w:p>
         </w:tc>
         <w:tc>
@@ -3365,7 +3365,7 @@
 </file>
 
 <file path=customXml/itemProps1.xml><?xml version="1.0" encoding="utf-8"?>
-<ds:datastoreItem xmlns:ds="http://schemas.openxmlformats.org/officeDocument/2006/customXml" ds:itemID="{4D9E193B-7BE3-4864-82EA-AB15B4B61EDA}">
+<ds:datastoreItem xmlns:ds="http://schemas.openxmlformats.org/officeDocument/2006/customXml" ds:itemID="{4BAD9763-AB32-469D-AB67-65748D09DFCB}">
   <ds:schemaRefs>
     <ds:schemaRef ds:uri="http://schemas.openxmlformats.org/officeDocument/2006/bibliography"/>
   </ds:schemaRefs>

</xml_diff>

<commit_message>
FMFP new exercise link
</commit_message>
<xml_diff>
--- a/Stundenplan.docx
+++ b/Stundenplan.docx
@@ -1244,8 +1244,6 @@
               </w:rPr>
               <w:t>| SELF</w:t>
             </w:r>
-            <w:bookmarkStart w:id="0" w:name="_GoBack"/>
-            <w:bookmarkEnd w:id="0"/>
           </w:p>
         </w:tc>
         <w:tc>
@@ -1583,8 +1581,7 @@
         <w:tc>
           <w:tcPr>
             <w:tcW w:w="2380" w:type="dxa"/>
-            <w:vMerge w:val="restart"/>
-            <w:shd w:val="clear" w:color="auto" w:fill="2E74B5" w:themeFill="accent1" w:themeFillShade="BF"/>
+            <w:shd w:val="clear" w:color="auto" w:fill="00B050"/>
             <w:vAlign w:val="center"/>
           </w:tcPr>
           <w:p>
@@ -1609,29 +1606,31 @@
                 <w:sz w:val="24"/>
                 <w:szCs w:val="24"/>
               </w:rPr>
-              <w:t>. Analysis</w:t>
-            </w:r>
-            <w:r>
-              <w:rPr>
-                <w:sz w:val="24"/>
-                <w:szCs w:val="24"/>
-              </w:rPr>
-              <w:br/>
-            </w:r>
-            <w:r>
-              <w:rPr>
-                <w:b/>
-                <w:sz w:val="24"/>
-                <w:szCs w:val="24"/>
-              </w:rPr>
-              <w:t xml:space="preserve">V </w:t>
-            </w:r>
-            <w:r>
-              <w:rPr>
-                <w:sz w:val="24"/>
-                <w:szCs w:val="24"/>
-              </w:rPr>
-              <w:t>| ONLINE</w:t>
+              <w:t xml:space="preserve">. </w:t>
+            </w:r>
+            <w:proofErr w:type="spellStart"/>
+            <w:r>
+              <w:rPr>
+                <w:sz w:val="24"/>
+                <w:szCs w:val="24"/>
+              </w:rPr>
+              <w:t>Analyis</w:t>
+            </w:r>
+            <w:proofErr w:type="spellEnd"/>
+          </w:p>
+          <w:p>
+            <w:pPr>
+              <w:jc w:val="center"/>
+              <w:rPr>
+                <w:szCs w:val="24"/>
+              </w:rPr>
+            </w:pPr>
+            <w:r>
+              <w:rPr>
+                <w:b/>
+                <w:szCs w:val="24"/>
+              </w:rPr>
+              <w:t>QUIZ</w:t>
             </w:r>
           </w:p>
         </w:tc>
@@ -1733,7 +1732,6 @@
         <w:tc>
           <w:tcPr>
             <w:tcW w:w="2380" w:type="dxa"/>
-            <w:vMerge/>
             <w:shd w:val="clear" w:color="auto" w:fill="2E74B5" w:themeFill="accent1" w:themeFillShade="BF"/>
             <w:vAlign w:val="center"/>
           </w:tcPr>
@@ -1745,6 +1743,44 @@
                 <w:szCs w:val="24"/>
               </w:rPr>
             </w:pPr>
+            <w:proofErr w:type="spellStart"/>
+            <w:r>
+              <w:rPr>
+                <w:sz w:val="24"/>
+                <w:szCs w:val="24"/>
+              </w:rPr>
+              <w:t>Komp</w:t>
+            </w:r>
+            <w:proofErr w:type="spellEnd"/>
+            <w:r>
+              <w:rPr>
+                <w:sz w:val="24"/>
+                <w:szCs w:val="24"/>
+              </w:rPr>
+              <w:t>. Analysis</w:t>
+            </w:r>
+            <w:r>
+              <w:rPr>
+                <w:sz w:val="24"/>
+                <w:szCs w:val="24"/>
+              </w:rPr>
+              <w:br/>
+            </w:r>
+            <w:r>
+              <w:rPr>
+                <w:b/>
+                <w:sz w:val="24"/>
+                <w:szCs w:val="24"/>
+              </w:rPr>
+              <w:t xml:space="preserve">V </w:t>
+            </w:r>
+            <w:r>
+              <w:rPr>
+                <w:sz w:val="24"/>
+                <w:szCs w:val="24"/>
+              </w:rPr>
+              <w:t>| ONLINE</w:t>
+            </w:r>
           </w:p>
         </w:tc>
       </w:tr>
@@ -2012,6 +2048,8 @@
             </w:r>
           </w:p>
         </w:tc>
+        <w:bookmarkStart w:id="0" w:name="_GoBack"/>
+        <w:bookmarkEnd w:id="0"/>
       </w:tr>
       <w:tr>
         <w:trPr>
@@ -3444,7 +3482,7 @@
 </file>
 
 <file path=customXml/itemProps1.xml><?xml version="1.0" encoding="utf-8"?>
-<ds:datastoreItem xmlns:ds="http://schemas.openxmlformats.org/officeDocument/2006/customXml" ds:itemID="{7505090A-6BA7-4D0F-9DF4-E4E8E90D2E9F}">
+<ds:datastoreItem xmlns:ds="http://schemas.openxmlformats.org/officeDocument/2006/customXml" ds:itemID="{481BC7FC-0253-4F50-83F6-0B0566194799}">
   <ds:schemaRefs>
     <ds:schemaRef ds:uri="http://schemas.openxmlformats.org/officeDocument/2006/bibliography"/>
   </ds:schemaRefs>

</xml_diff>